<commit_message>
09. React Hooks - 95%
</commit_message>
<xml_diff>
--- a/09. React Hooks/Notes.docx
+++ b/09. React Hooks/Notes.docx
@@ -4,7 +4,15 @@
   <w:body>
     <w:p>
       <w:r>
-        <w:t>All practice for this Part is done into the usePopcorn App – 06</w:t>
+        <w:t xml:space="preserve">All practice for this Part is done into the </w:t>
+      </w:r>
+      <w:proofErr w:type="spellStart"/>
+      <w:r>
+        <w:t>usePopcorn</w:t>
+      </w:r>
+      <w:proofErr w:type="spellEnd"/>
+      <w:r>
+        <w:t xml:space="preserve"> App – 06</w:t>
       </w:r>
     </w:p>
     <w:p/>
@@ -34,7 +42,15 @@
         </w:numPr>
       </w:pPr>
       <w:r>
-        <w:t>Special built-in function that allow us to ‘hook’ into React Internals</w:t>
+        <w:t xml:space="preserve">Special built-in function that </w:t>
+      </w:r>
+      <w:proofErr w:type="gramStart"/>
+      <w:r>
+        <w:t>allow</w:t>
+      </w:r>
+      <w:proofErr w:type="gramEnd"/>
+      <w:r>
+        <w:t xml:space="preserve"> us to ‘hook’ into React Internals</w:t>
       </w:r>
     </w:p>
     <w:p>
@@ -118,8 +134,29 @@
         </w:rPr>
         <w:t>use’ (</w:t>
       </w:r>
-      <w:r>
-        <w:t>useState, useEffect, etc)</w:t>
+      <w:proofErr w:type="spellStart"/>
+      <w:r>
+        <w:t>useState</w:t>
+      </w:r>
+      <w:proofErr w:type="spellEnd"/>
+      <w:r>
+        <w:t xml:space="preserve">, </w:t>
+      </w:r>
+      <w:proofErr w:type="spellStart"/>
+      <w:r>
+        <w:t>useEffect</w:t>
+      </w:r>
+      <w:proofErr w:type="spellEnd"/>
+      <w:r>
+        <w:t xml:space="preserve">, </w:t>
+      </w:r>
+      <w:proofErr w:type="spellStart"/>
+      <w:r>
+        <w:t>etc</w:t>
+      </w:r>
+      <w:proofErr w:type="spellEnd"/>
+      <w:r>
+        <w:t>)</w:t>
       </w:r>
     </w:p>
     <w:p>
@@ -138,7 +175,23 @@
           <w:b/>
           <w:bCs/>
         </w:rPr>
-        <w:t xml:space="preserve">custom Hooks </w:t>
+        <w:t xml:space="preserve">custom </w:t>
+      </w:r>
+      <w:proofErr w:type="gramStart"/>
+      <w:r>
+        <w:rPr>
+          <w:b/>
+          <w:bCs/>
+        </w:rPr>
+        <w:t>Hooks</w:t>
+      </w:r>
+      <w:proofErr w:type="gramEnd"/>
+      <w:r>
+        <w:rPr>
+          <w:b/>
+          <w:bCs/>
+        </w:rPr>
+        <w:t xml:space="preserve"> </w:t>
       </w:r>
     </w:p>
     <w:p>
@@ -150,7 +203,15 @@
         </w:numPr>
       </w:pPr>
       <w:r>
-        <w:t>The Custom Hooks will also start with ‘use’</w:t>
+        <w:t>The Custom Hooks will also start with ‘</w:t>
+      </w:r>
+      <w:proofErr w:type="gramStart"/>
+      <w:r>
+        <w:t>use</w:t>
+      </w:r>
+      <w:proofErr w:type="gramEnd"/>
+      <w:r>
+        <w:t>’</w:t>
       </w:r>
     </w:p>
     <w:p>
@@ -169,45 +230,53 @@
           <w:numId w:val="1"/>
         </w:numPr>
       </w:pPr>
+      <w:proofErr w:type="spellStart"/>
       <w:r>
         <w:t>useState</w:t>
       </w:r>
-    </w:p>
-    <w:p>
-      <w:pPr>
-        <w:pStyle w:val="ListParagraph"/>
-        <w:numPr>
-          <w:ilvl w:val="0"/>
-          <w:numId w:val="1"/>
-        </w:numPr>
-      </w:pPr>
+      <w:proofErr w:type="spellEnd"/>
+    </w:p>
+    <w:p>
+      <w:pPr>
+        <w:pStyle w:val="ListParagraph"/>
+        <w:numPr>
+          <w:ilvl w:val="0"/>
+          <w:numId w:val="1"/>
+        </w:numPr>
+      </w:pPr>
+      <w:proofErr w:type="spellStart"/>
       <w:r>
         <w:t>useEffect</w:t>
       </w:r>
-    </w:p>
-    <w:p>
-      <w:pPr>
-        <w:pStyle w:val="ListParagraph"/>
-        <w:numPr>
-          <w:ilvl w:val="0"/>
-          <w:numId w:val="1"/>
-        </w:numPr>
-      </w:pPr>
+      <w:proofErr w:type="spellEnd"/>
+    </w:p>
+    <w:p>
+      <w:pPr>
+        <w:pStyle w:val="ListParagraph"/>
+        <w:numPr>
+          <w:ilvl w:val="0"/>
+          <w:numId w:val="1"/>
+        </w:numPr>
+      </w:pPr>
+      <w:proofErr w:type="spellStart"/>
       <w:r>
         <w:t>useReducer</w:t>
       </w:r>
-    </w:p>
-    <w:p>
-      <w:pPr>
-        <w:pStyle w:val="ListParagraph"/>
-        <w:numPr>
-          <w:ilvl w:val="0"/>
-          <w:numId w:val="1"/>
-        </w:numPr>
-      </w:pPr>
+      <w:proofErr w:type="spellEnd"/>
+    </w:p>
+    <w:p>
+      <w:pPr>
+        <w:pStyle w:val="ListParagraph"/>
+        <w:numPr>
+          <w:ilvl w:val="0"/>
+          <w:numId w:val="1"/>
+        </w:numPr>
+      </w:pPr>
+      <w:proofErr w:type="spellStart"/>
       <w:r>
         <w:t>useContext</w:t>
       </w:r>
+      <w:proofErr w:type="spellEnd"/>
     </w:p>
     <w:p>
       <w:pPr>
@@ -225,105 +294,123 @@
           <w:numId w:val="1"/>
         </w:numPr>
       </w:pPr>
+      <w:proofErr w:type="spellStart"/>
       <w:r>
         <w:t>useRef</w:t>
       </w:r>
-    </w:p>
-    <w:p>
-      <w:pPr>
-        <w:pStyle w:val="ListParagraph"/>
-        <w:numPr>
-          <w:ilvl w:val="0"/>
-          <w:numId w:val="1"/>
-        </w:numPr>
-      </w:pPr>
+      <w:proofErr w:type="spellEnd"/>
+    </w:p>
+    <w:p>
+      <w:pPr>
+        <w:pStyle w:val="ListParagraph"/>
+        <w:numPr>
+          <w:ilvl w:val="0"/>
+          <w:numId w:val="1"/>
+        </w:numPr>
+      </w:pPr>
+      <w:proofErr w:type="spellStart"/>
       <w:r>
         <w:t>useCallback</w:t>
       </w:r>
-    </w:p>
-    <w:p>
-      <w:pPr>
-        <w:pStyle w:val="ListParagraph"/>
-        <w:numPr>
-          <w:ilvl w:val="0"/>
-          <w:numId w:val="1"/>
-        </w:numPr>
-      </w:pPr>
+      <w:proofErr w:type="spellEnd"/>
+    </w:p>
+    <w:p>
+      <w:pPr>
+        <w:pStyle w:val="ListParagraph"/>
+        <w:numPr>
+          <w:ilvl w:val="0"/>
+          <w:numId w:val="1"/>
+        </w:numPr>
+      </w:pPr>
+      <w:proofErr w:type="spellStart"/>
       <w:r>
         <w:t>useMemo</w:t>
       </w:r>
-    </w:p>
-    <w:p>
-      <w:pPr>
-        <w:pStyle w:val="ListParagraph"/>
-        <w:numPr>
-          <w:ilvl w:val="0"/>
-          <w:numId w:val="1"/>
-        </w:numPr>
-      </w:pPr>
+      <w:proofErr w:type="spellEnd"/>
+    </w:p>
+    <w:p>
+      <w:pPr>
+        <w:pStyle w:val="ListParagraph"/>
+        <w:numPr>
+          <w:ilvl w:val="0"/>
+          <w:numId w:val="1"/>
+        </w:numPr>
+      </w:pPr>
+      <w:proofErr w:type="spellStart"/>
       <w:r>
         <w:t>useTransition</w:t>
       </w:r>
-    </w:p>
-    <w:p>
-      <w:pPr>
-        <w:pStyle w:val="ListParagraph"/>
-        <w:numPr>
-          <w:ilvl w:val="0"/>
-          <w:numId w:val="1"/>
-        </w:numPr>
-      </w:pPr>
+      <w:proofErr w:type="spellEnd"/>
+    </w:p>
+    <w:p>
+      <w:pPr>
+        <w:pStyle w:val="ListParagraph"/>
+        <w:numPr>
+          <w:ilvl w:val="0"/>
+          <w:numId w:val="1"/>
+        </w:numPr>
+      </w:pPr>
+      <w:proofErr w:type="spellStart"/>
       <w:r>
         <w:t>useDefferedValue</w:t>
       </w:r>
-    </w:p>
-    <w:p>
-      <w:pPr>
-        <w:pStyle w:val="ListParagraph"/>
-        <w:numPr>
-          <w:ilvl w:val="0"/>
-          <w:numId w:val="1"/>
-        </w:numPr>
-      </w:pPr>
+      <w:proofErr w:type="spellEnd"/>
+    </w:p>
+    <w:p>
+      <w:pPr>
+        <w:pStyle w:val="ListParagraph"/>
+        <w:numPr>
+          <w:ilvl w:val="0"/>
+          <w:numId w:val="1"/>
+        </w:numPr>
+      </w:pPr>
+      <w:proofErr w:type="spellStart"/>
       <w:r>
         <w:t>useLayoutEffect</w:t>
       </w:r>
-    </w:p>
-    <w:p>
-      <w:pPr>
-        <w:pStyle w:val="ListParagraph"/>
-        <w:numPr>
-          <w:ilvl w:val="0"/>
-          <w:numId w:val="1"/>
-        </w:numPr>
-      </w:pPr>
+      <w:proofErr w:type="spellEnd"/>
+    </w:p>
+    <w:p>
+      <w:pPr>
+        <w:pStyle w:val="ListParagraph"/>
+        <w:numPr>
+          <w:ilvl w:val="0"/>
+          <w:numId w:val="1"/>
+        </w:numPr>
+      </w:pPr>
+      <w:proofErr w:type="spellStart"/>
       <w:r>
         <w:t>useDebugValue</w:t>
       </w:r>
-    </w:p>
-    <w:p>
-      <w:pPr>
-        <w:pStyle w:val="ListParagraph"/>
-        <w:numPr>
-          <w:ilvl w:val="0"/>
-          <w:numId w:val="1"/>
-        </w:numPr>
-      </w:pPr>
+      <w:proofErr w:type="spellEnd"/>
+    </w:p>
+    <w:p>
+      <w:pPr>
+        <w:pStyle w:val="ListParagraph"/>
+        <w:numPr>
+          <w:ilvl w:val="0"/>
+          <w:numId w:val="1"/>
+        </w:numPr>
+      </w:pPr>
+      <w:proofErr w:type="spellStart"/>
       <w:r>
         <w:t>useImperativeHandle</w:t>
       </w:r>
-    </w:p>
-    <w:p>
-      <w:pPr>
-        <w:pStyle w:val="ListParagraph"/>
-        <w:numPr>
-          <w:ilvl w:val="0"/>
-          <w:numId w:val="1"/>
-        </w:numPr>
-      </w:pPr>
+      <w:proofErr w:type="spellEnd"/>
+    </w:p>
+    <w:p>
+      <w:pPr>
+        <w:pStyle w:val="ListParagraph"/>
+        <w:numPr>
+          <w:ilvl w:val="0"/>
+          <w:numId w:val="1"/>
+        </w:numPr>
+      </w:pPr>
+      <w:proofErr w:type="spellStart"/>
       <w:r>
         <w:t>useId</w:t>
       </w:r>
+      <w:proofErr w:type="spellEnd"/>
     </w:p>
     <w:p>
       <w:pPr>
@@ -341,21 +428,25 @@
           <w:numId w:val="1"/>
         </w:numPr>
       </w:pPr>
+      <w:proofErr w:type="spellStart"/>
       <w:r>
         <w:t>useSyncExternalStore</w:t>
       </w:r>
-    </w:p>
-    <w:p>
-      <w:pPr>
-        <w:pStyle w:val="ListParagraph"/>
-        <w:numPr>
-          <w:ilvl w:val="0"/>
-          <w:numId w:val="1"/>
-        </w:numPr>
-      </w:pPr>
+      <w:proofErr w:type="spellEnd"/>
+    </w:p>
+    <w:p>
+      <w:pPr>
+        <w:pStyle w:val="ListParagraph"/>
+        <w:numPr>
+          <w:ilvl w:val="0"/>
+          <w:numId w:val="1"/>
+        </w:numPr>
+      </w:pPr>
+      <w:proofErr w:type="spellStart"/>
       <w:r>
         <w:t>useInsertionEffect</w:t>
       </w:r>
+      <w:proofErr w:type="spellEnd"/>
     </w:p>
     <w:p/>
     <w:p>
@@ -376,20 +467,30 @@
         </w:numPr>
       </w:pPr>
       <w:r>
-        <w:t>Can only be called at the top level</w:t>
-      </w:r>
-    </w:p>
-    <w:p>
-      <w:pPr>
-        <w:pStyle w:val="ListParagraph"/>
-        <w:numPr>
-          <w:ilvl w:val="0"/>
-          <w:numId w:val="1"/>
-        </w:numPr>
-      </w:pPr>
-      <w:r>
-        <w:t>Cannot be called inside conditionals (if’s), loops, nested components or after an early return</w:t>
-      </w:r>
+        <w:t xml:space="preserve">Can only be called at the top </w:t>
+      </w:r>
+      <w:proofErr w:type="gramStart"/>
+      <w:r>
+        <w:t>level</w:t>
+      </w:r>
+      <w:proofErr w:type="gramEnd"/>
+    </w:p>
+    <w:p>
+      <w:pPr>
+        <w:pStyle w:val="ListParagraph"/>
+        <w:numPr>
+          <w:ilvl w:val="0"/>
+          <w:numId w:val="1"/>
+        </w:numPr>
+      </w:pPr>
+      <w:r>
+        <w:t xml:space="preserve">Cannot be called inside conditionals (if’s), loops, nested components or after an early </w:t>
+      </w:r>
+      <w:proofErr w:type="gramStart"/>
+      <w:r>
+        <w:t>return</w:t>
+      </w:r>
+      <w:proofErr w:type="gramEnd"/>
     </w:p>
     <w:p>
       <w:pPr>
@@ -449,8 +550,13 @@
       <w:pPr>
         <w:pStyle w:val="Heading1"/>
       </w:pPr>
-      <w:r>
-        <w:t xml:space="preserve">useState </w:t>
+      <w:proofErr w:type="spellStart"/>
+      <w:r>
+        <w:t>useState</w:t>
+      </w:r>
+      <w:proofErr w:type="spellEnd"/>
+      <w:r>
+        <w:t xml:space="preserve"> </w:t>
       </w:r>
       <w:r>
         <w:t>Summary</w:t>
@@ -483,7 +589,20 @@
         <w:sym w:font="Wingdings" w:char="F0E8"/>
       </w:r>
       <w:r>
-        <w:t xml:space="preserve"> useState(23)</w:t>
+        <w:t xml:space="preserve"> </w:t>
+      </w:r>
+      <w:proofErr w:type="spellStart"/>
+      <w:proofErr w:type="gramStart"/>
+      <w:r>
+        <w:t>useState</w:t>
+      </w:r>
+      <w:proofErr w:type="spellEnd"/>
+      <w:r>
+        <w:t>(</w:t>
+      </w:r>
+      <w:proofErr w:type="gramEnd"/>
+      <w:r>
+        <w:t>23)</w:t>
       </w:r>
     </w:p>
     <w:p>
@@ -501,7 +620,31 @@
         <w:sym w:font="Wingdings" w:char="F0E8"/>
       </w:r>
       <w:r>
-        <w:t xml:space="preserve"> useState(()=&gt;someFunction())</w:t>
+        <w:t xml:space="preserve"> </w:t>
+      </w:r>
+      <w:proofErr w:type="spellStart"/>
+      <w:r>
+        <w:t>useState</w:t>
+      </w:r>
+      <w:proofErr w:type="spellEnd"/>
+      <w:r>
+        <w:t>(</w:t>
+      </w:r>
+      <w:proofErr w:type="gramStart"/>
+      <w:r>
+        <w:t>()=</w:t>
+      </w:r>
+      <w:proofErr w:type="gramEnd"/>
+      <w:r>
+        <w:t>&gt;</w:t>
+      </w:r>
+      <w:proofErr w:type="spellStart"/>
+      <w:r>
+        <w:t>someFunction</w:t>
+      </w:r>
+      <w:proofErr w:type="spellEnd"/>
+      <w:r>
+        <w:t>())</w:t>
       </w:r>
     </w:p>
     <w:p>
@@ -531,7 +674,20 @@
         <w:sym w:font="Wingdings" w:char="F0E8"/>
       </w:r>
       <w:r>
-        <w:t xml:space="preserve"> setCount(100)</w:t>
+        <w:t xml:space="preserve"> </w:t>
+      </w:r>
+      <w:proofErr w:type="spellStart"/>
+      <w:proofErr w:type="gramStart"/>
+      <w:r>
+        <w:t>setCount</w:t>
+      </w:r>
+      <w:proofErr w:type="spellEnd"/>
+      <w:r>
+        <w:t>(</w:t>
+      </w:r>
+      <w:proofErr w:type="gramEnd"/>
+      <w:r>
+        <w:t>100)</w:t>
       </w:r>
     </w:p>
     <w:p>
@@ -549,7 +705,23 @@
         <w:sym w:font="Wingdings" w:char="F0E8"/>
       </w:r>
       <w:r>
-        <w:t xml:space="preserve"> setCount((prevState)=&gt; prevState+1)</w:t>
+        <w:t xml:space="preserve"> </w:t>
+      </w:r>
+      <w:proofErr w:type="spellStart"/>
+      <w:r>
+        <w:t>setCount</w:t>
+      </w:r>
+      <w:proofErr w:type="spellEnd"/>
+      <w:r>
+        <w:t>((</w:t>
+      </w:r>
+      <w:proofErr w:type="spellStart"/>
+      <w:r>
+        <w:t>prevState</w:t>
+      </w:r>
+      <w:proofErr w:type="spellEnd"/>
+      <w:r>
+        <w:t>)=&gt; prevState+1)</w:t>
       </w:r>
     </w:p>
     <w:p>
@@ -573,7 +745,15 @@
         </w:numPr>
       </w:pPr>
       <w:r>
-        <w:t xml:space="preserve">Create a new array </w:t>
+        <w:t xml:space="preserve">Create a new </w:t>
+      </w:r>
+      <w:proofErr w:type="gramStart"/>
+      <w:r>
+        <w:t>array</w:t>
+      </w:r>
+      <w:proofErr w:type="gramEnd"/>
+      <w:r>
+        <w:t xml:space="preserve"> </w:t>
       </w:r>
     </w:p>
     <w:p/>
@@ -581,8 +761,13 @@
       <w:pPr>
         <w:pStyle w:val="Heading1"/>
       </w:pPr>
-      <w:r>
-        <w:t>useRef hook</w:t>
+      <w:proofErr w:type="spellStart"/>
+      <w:r>
+        <w:t>useRef</w:t>
+      </w:r>
+      <w:proofErr w:type="spellEnd"/>
+      <w:r>
+        <w:t xml:space="preserve"> hook</w:t>
       </w:r>
     </w:p>
     <w:p>
@@ -596,6 +781,7 @@
       <w:r>
         <w:t xml:space="preserve">We use this hook to create a </w:t>
       </w:r>
+      <w:proofErr w:type="gramStart"/>
       <w:r>
         <w:rPr>
           <w:b/>
@@ -603,6 +789,7 @@
         </w:rPr>
         <w:t>REF</w:t>
       </w:r>
+      <w:proofErr w:type="gramEnd"/>
     </w:p>
     <w:p>
       <w:pPr>
@@ -623,8 +810,13 @@
         <w:t>REF</w:t>
       </w:r>
       <w:r>
-        <w:t xml:space="preserve"> is a reference</w:t>
-      </w:r>
+        <w:t xml:space="preserve"> is a </w:t>
+      </w:r>
+      <w:proofErr w:type="gramStart"/>
+      <w:r>
+        <w:t>reference</w:t>
+      </w:r>
+      <w:proofErr w:type="gramEnd"/>
     </w:p>
     <w:p>
       <w:pPr>
@@ -635,19 +827,28 @@
         </w:numPr>
       </w:pPr>
       <w:r>
-        <w:t>It’s like a box where we can put any data that will be preserved between renders</w:t>
-      </w:r>
-    </w:p>
-    <w:p>
-      <w:pPr>
-        <w:pStyle w:val="ListParagraph"/>
-        <w:numPr>
-          <w:ilvl w:val="0"/>
-          <w:numId w:val="1"/>
-        </w:numPr>
-      </w:pPr>
-      <w:r>
-        <w:t xml:space="preserve">React will give us an object with the </w:t>
+        <w:t xml:space="preserve">It’s like a box where we can put any data that will be preserved between </w:t>
+      </w:r>
+      <w:proofErr w:type="gramStart"/>
+      <w:r>
+        <w:t>renders</w:t>
+      </w:r>
+      <w:proofErr w:type="gramEnd"/>
+    </w:p>
+    <w:p>
+      <w:pPr>
+        <w:pStyle w:val="ListParagraph"/>
+        <w:numPr>
+          <w:ilvl w:val="0"/>
+          <w:numId w:val="1"/>
+        </w:numPr>
+      </w:pPr>
+      <w:r>
+        <w:t xml:space="preserve">React will give us an object with </w:t>
+      </w:r>
+      <w:proofErr w:type="gramStart"/>
+      <w:r>
+        <w:t xml:space="preserve">the </w:t>
       </w:r>
       <w:r>
         <w:rPr>
@@ -656,6 +857,7 @@
         </w:rPr>
         <w:t>.current</w:t>
       </w:r>
+      <w:proofErr w:type="gramEnd"/>
     </w:p>
     <w:p>
       <w:pPr>
@@ -673,17 +875,23 @@
         <w:t xml:space="preserve">We can write any </w:t>
       </w:r>
       <w:r>
-        <w:t>data and read from it</w:t>
-      </w:r>
-    </w:p>
-    <w:p>
-      <w:pPr>
-        <w:pStyle w:val="ListParagraph"/>
-        <w:numPr>
-          <w:ilvl w:val="0"/>
-          <w:numId w:val="1"/>
-        </w:numPr>
-      </w:pPr>
+        <w:t xml:space="preserve">data and read from </w:t>
+      </w:r>
+      <w:proofErr w:type="gramStart"/>
+      <w:r>
+        <w:t>it</w:t>
+      </w:r>
+      <w:proofErr w:type="gramEnd"/>
+    </w:p>
+    <w:p>
+      <w:pPr>
+        <w:pStyle w:val="ListParagraph"/>
+        <w:numPr>
+          <w:ilvl w:val="0"/>
+          <w:numId w:val="1"/>
+        </w:numPr>
+      </w:pPr>
+      <w:proofErr w:type="gramStart"/>
       <w:r>
         <w:t xml:space="preserve">The </w:t>
       </w:r>
@@ -692,7 +900,15 @@
           <w:b/>
           <w:bCs/>
         </w:rPr>
-        <w:t xml:space="preserve">.current property </w:t>
+        <w:t>.current</w:t>
+      </w:r>
+      <w:proofErr w:type="gramEnd"/>
+      <w:r>
+        <w:rPr>
+          <w:b/>
+          <w:bCs/>
+        </w:rPr>
+        <w:t xml:space="preserve"> property </w:t>
       </w:r>
       <w:r>
         <w:t xml:space="preserve"> is MUTABLE</w:t>
@@ -706,29 +922,41 @@
           <w:numId w:val="1"/>
         </w:numPr>
       </w:pPr>
-      <w:r>
-        <w:t>The .current property is PERSISTENT DURING RENDERS</w:t>
+      <w:proofErr w:type="gramStart"/>
+      <w:r>
+        <w:t>The .current</w:t>
+      </w:r>
+      <w:proofErr w:type="gramEnd"/>
+      <w:r>
+        <w:t xml:space="preserve"> property is PERSISTENT DURING RENDERS</w:t>
       </w:r>
     </w:p>
     <w:p>
       <w:pPr>
         <w:pStyle w:val="Heading3"/>
       </w:pPr>
+      <w:proofErr w:type="spellStart"/>
       <w:r>
         <w:t>Usecase</w:t>
       </w:r>
-    </w:p>
-    <w:p>
-      <w:pPr>
-        <w:pStyle w:val="ListParagraph"/>
-        <w:numPr>
-          <w:ilvl w:val="0"/>
-          <w:numId w:val="1"/>
-        </w:numPr>
-      </w:pPr>
-      <w:r>
-        <w:t>Create a variable that stays the same between renders</w:t>
-      </w:r>
+      <w:proofErr w:type="spellEnd"/>
+    </w:p>
+    <w:p>
+      <w:pPr>
+        <w:pStyle w:val="ListParagraph"/>
+        <w:numPr>
+          <w:ilvl w:val="0"/>
+          <w:numId w:val="1"/>
+        </w:numPr>
+      </w:pPr>
+      <w:r>
+        <w:t xml:space="preserve">Create a variable that stays the same between </w:t>
+      </w:r>
+      <w:proofErr w:type="gramStart"/>
+      <w:r>
+        <w:t>renders</w:t>
+      </w:r>
+      <w:proofErr w:type="gramEnd"/>
     </w:p>
     <w:p>
       <w:pPr>
@@ -750,20 +978,33 @@
           <w:numId w:val="1"/>
         </w:numPr>
       </w:pPr>
-      <w:r>
-        <w:t>setTimeout ID</w:t>
-      </w:r>
-    </w:p>
-    <w:p>
-      <w:pPr>
-        <w:pStyle w:val="ListParagraph"/>
-        <w:numPr>
-          <w:ilvl w:val="0"/>
-          <w:numId w:val="1"/>
-        </w:numPr>
-      </w:pPr>
-      <w:r>
-        <w:t xml:space="preserve">Selecting and storind </w:t>
+      <w:proofErr w:type="spellStart"/>
+      <w:r>
+        <w:t>setTimeout</w:t>
+      </w:r>
+      <w:proofErr w:type="spellEnd"/>
+      <w:r>
+        <w:t xml:space="preserve"> ID</w:t>
+      </w:r>
+    </w:p>
+    <w:p>
+      <w:pPr>
+        <w:pStyle w:val="ListParagraph"/>
+        <w:numPr>
+          <w:ilvl w:val="0"/>
+          <w:numId w:val="1"/>
+        </w:numPr>
+      </w:pPr>
+      <w:r>
+        <w:t xml:space="preserve">Selecting and </w:t>
+      </w:r>
+      <w:proofErr w:type="spellStart"/>
+      <w:r>
+        <w:t>storind</w:t>
+      </w:r>
+      <w:proofErr w:type="spellEnd"/>
+      <w:r>
+        <w:t xml:space="preserve"> </w:t>
       </w:r>
       <w:r>
         <w:rPr>
@@ -790,8 +1031,21 @@
         </w:numPr>
       </w:pPr>
       <w:r>
-        <w:t>The data is mutable inside a useEffect HOOK</w:t>
-      </w:r>
+        <w:t xml:space="preserve">The data is mutable inside a </w:t>
+      </w:r>
+      <w:proofErr w:type="spellStart"/>
+      <w:r>
+        <w:t>useEffect</w:t>
+      </w:r>
+      <w:proofErr w:type="spellEnd"/>
+      <w:r>
+        <w:t xml:space="preserve"> </w:t>
+      </w:r>
+      <w:proofErr w:type="gramStart"/>
+      <w:r>
+        <w:t>HOOK</w:t>
+      </w:r>
+      <w:proofErr w:type="gramEnd"/>
     </w:p>
     <w:p>
       <w:pPr>
@@ -814,23 +1068,31 @@
         <w:t>DO NOT mutate data</w:t>
       </w:r>
       <w:r>
-        <w:t xml:space="preserve"> in the render logic</w:t>
-      </w:r>
-    </w:p>
-    <w:p>
-      <w:pPr>
-        <w:pStyle w:val="ListParagraph"/>
-      </w:pPr>
-    </w:p>
-    <w:p>
-      <w:pPr>
-        <w:pStyle w:val="ListParagraph"/>
-        <w:numPr>
-          <w:ilvl w:val="0"/>
-          <w:numId w:val="1"/>
-        </w:numPr>
-      </w:pPr>
-      <w:r>
+        <w:t xml:space="preserve"> in the render </w:t>
+      </w:r>
+      <w:proofErr w:type="gramStart"/>
+      <w:r>
+        <w:t>logic</w:t>
+      </w:r>
+      <w:proofErr w:type="gramEnd"/>
+    </w:p>
+    <w:p>
+      <w:pPr>
+        <w:pStyle w:val="ListParagraph"/>
+      </w:pPr>
+    </w:p>
+    <w:p>
+      <w:pPr>
+        <w:pStyle w:val="ListParagraph"/>
+        <w:numPr>
+          <w:ilvl w:val="0"/>
+          <w:numId w:val="1"/>
+        </w:numPr>
+      </w:pPr>
+      <w:r>
+        <w:rPr>
+          <w:noProof/>
+        </w:rPr>
         <w:drawing>
           <wp:inline distT="0" distB="0" distL="0" distR="0" wp14:anchorId="5D8ECE20" wp14:editId="1E2A7F35">
             <wp:extent cx="5943600" cy="3083560"/>
@@ -901,8 +1163,13 @@
       <w:pPr>
         <w:pStyle w:val="Heading3"/>
       </w:pPr>
-      <w:r>
-        <w:t>useRef structure</w:t>
+      <w:proofErr w:type="spellStart"/>
+      <w:r>
+        <w:t>useRef</w:t>
+      </w:r>
+      <w:proofErr w:type="spellEnd"/>
+      <w:r>
+        <w:t xml:space="preserve"> structure</w:t>
       </w:r>
     </w:p>
     <w:p>
@@ -914,8 +1181,13 @@
         </w:numPr>
       </w:pPr>
       <w:r>
-        <w:t>We define the variable that will store the ref</w:t>
-      </w:r>
+        <w:t xml:space="preserve">We define the variable that will store the </w:t>
+      </w:r>
+      <w:proofErr w:type="gramStart"/>
+      <w:r>
+        <w:t>ref</w:t>
+      </w:r>
+      <w:proofErr w:type="gramEnd"/>
     </w:p>
     <w:p>
       <w:pPr>
@@ -926,7 +1198,15 @@
         </w:numPr>
       </w:pPr>
       <w:r>
-        <w:t>Const element = useRef(null)</w:t>
+        <w:t xml:space="preserve">Const element = </w:t>
+      </w:r>
+      <w:proofErr w:type="spellStart"/>
+      <w:r>
+        <w:t>useRef</w:t>
+      </w:r>
+      <w:proofErr w:type="spellEnd"/>
+      <w:r>
+        <w:t>(null)</w:t>
       </w:r>
     </w:p>
     <w:p>
@@ -974,11 +1254,27 @@
         </w:numPr>
       </w:pPr>
       <w:r>
-        <w:t>In a useEffect (for every render), we set the focus of the element</w:t>
-      </w:r>
-    </w:p>
-    <w:p>
-      <w:r>
+        <w:t xml:space="preserve">In a </w:t>
+      </w:r>
+      <w:proofErr w:type="spellStart"/>
+      <w:r>
+        <w:t>useEffect</w:t>
+      </w:r>
+      <w:proofErr w:type="spellEnd"/>
+      <w:r>
+        <w:t xml:space="preserve"> (for every render), we set the focus of the </w:t>
+      </w:r>
+      <w:proofErr w:type="gramStart"/>
+      <w:r>
+        <w:t>element</w:t>
+      </w:r>
+      <w:proofErr w:type="gramEnd"/>
+    </w:p>
+    <w:p>
+      <w:r>
+        <w:rPr>
+          <w:noProof/>
+        </w:rPr>
         <w:drawing>
           <wp:inline distT="0" distB="0" distL="0" distR="0" wp14:anchorId="5191A4FE" wp14:editId="2B353E0A">
             <wp:extent cx="3708400" cy="2313392"/>
@@ -1020,9 +1316,14 @@
       <w:pPr>
         <w:pStyle w:val="Heading2"/>
       </w:pPr>
+      <w:proofErr w:type="spellStart"/>
       <w:r>
         <w:lastRenderedPageBreak/>
-        <w:t xml:space="preserve">useRef as a STORAGE VARIABLE </w:t>
+        <w:t>useRef</w:t>
+      </w:r>
+      <w:proofErr w:type="spellEnd"/>
+      <w:r>
+        <w:t xml:space="preserve"> as a STORAGE VARIABLE </w:t>
       </w:r>
     </w:p>
     <w:p>
@@ -1035,6 +1336,443 @@
       </w:pPr>
       <w:r>
         <w:t>That will not cause the app to RERENDER</w:t>
+      </w:r>
+      <w:r>
+        <w:t xml:space="preserve"> (not state)</w:t>
+      </w:r>
+    </w:p>
+    <w:p/>
+    <w:p/>
+    <w:p>
+      <w:pPr>
+        <w:pStyle w:val="Heading1"/>
+      </w:pPr>
+      <w:r>
+        <w:t>Custom Hooks</w:t>
+      </w:r>
+    </w:p>
+    <w:p>
+      <w:pPr>
+        <w:pStyle w:val="ListParagraph"/>
+        <w:numPr>
+          <w:ilvl w:val="0"/>
+          <w:numId w:val="1"/>
+        </w:numPr>
+      </w:pPr>
+      <w:r>
+        <w:t xml:space="preserve">In React, </w:t>
+      </w:r>
+      <w:proofErr w:type="gramStart"/>
+      <w:r>
+        <w:t>in order to</w:t>
+      </w:r>
+      <w:proofErr w:type="gramEnd"/>
+      <w:r>
+        <w:t xml:space="preserve"> create even more REUSABILITY, if we need to use Reuse some LOGIC, we need to use CUSTOM HOOKS</w:t>
+      </w:r>
+    </w:p>
+    <w:p>
+      <w:pPr>
+        <w:pStyle w:val="ListParagraph"/>
+        <w:numPr>
+          <w:ilvl w:val="0"/>
+          <w:numId w:val="1"/>
+        </w:numPr>
+      </w:pPr>
+      <w:r>
+        <w:t xml:space="preserve">Custom hooks allow us to reuse </w:t>
+      </w:r>
+      <w:r>
+        <w:rPr>
+          <w:b/>
+          <w:bCs/>
+        </w:rPr>
+        <w:t>non-visual logic</w:t>
+      </w:r>
+      <w:r>
+        <w:t xml:space="preserve"> in multiple </w:t>
+      </w:r>
+      <w:proofErr w:type="gramStart"/>
+      <w:r>
+        <w:t>components</w:t>
+      </w:r>
+      <w:proofErr w:type="gramEnd"/>
+    </w:p>
+    <w:p>
+      <w:pPr>
+        <w:pStyle w:val="ListParagraph"/>
+        <w:numPr>
+          <w:ilvl w:val="0"/>
+          <w:numId w:val="1"/>
+        </w:numPr>
+      </w:pPr>
+      <w:r>
+        <w:t xml:space="preserve">1 HOOK should only </w:t>
+      </w:r>
+      <w:r>
+        <w:rPr>
+          <w:b/>
+          <w:bCs/>
+        </w:rPr>
+        <w:t xml:space="preserve">HAVE 1 </w:t>
+      </w:r>
+      <w:r>
+        <w:rPr>
+          <w:b/>
+          <w:bCs/>
+        </w:rPr>
+        <w:t>PURPOSE</w:t>
+      </w:r>
+    </w:p>
+    <w:p>
+      <w:pPr>
+        <w:pStyle w:val="ListParagraph"/>
+        <w:numPr>
+          <w:ilvl w:val="0"/>
+          <w:numId w:val="1"/>
+        </w:numPr>
+      </w:pPr>
+      <w:r>
+        <w:rPr>
+          <w:b/>
+          <w:bCs/>
+        </w:rPr>
+        <w:t>MAKE CUSTOM HOOKS REUSABLE and PORTABLE</w:t>
+      </w:r>
+    </w:p>
+    <w:p>
+      <w:pPr>
+        <w:pStyle w:val="ListParagraph"/>
+        <w:numPr>
+          <w:ilvl w:val="1"/>
+          <w:numId w:val="1"/>
+        </w:numPr>
+      </w:pPr>
+      <w:r>
+        <w:t xml:space="preserve"> So that we can use them even in OTHER Projects</w:t>
+      </w:r>
+    </w:p>
+    <w:p/>
+    <w:p>
+      <w:pPr>
+        <w:pStyle w:val="Heading2"/>
+      </w:pPr>
+      <w:r>
+        <w:t xml:space="preserve">Custom </w:t>
+      </w:r>
+      <w:proofErr w:type="spellStart"/>
+      <w:r>
+        <w:t>HooK</w:t>
+      </w:r>
+      <w:proofErr w:type="spellEnd"/>
+      <w:r>
+        <w:t xml:space="preserve"> Logic</w:t>
+      </w:r>
+    </w:p>
+    <w:p>
+      <w:pPr>
+        <w:pStyle w:val="ListParagraph"/>
+        <w:numPr>
+          <w:ilvl w:val="0"/>
+          <w:numId w:val="1"/>
+        </w:numPr>
+      </w:pPr>
+      <w:r>
+        <w:t xml:space="preserve">Is just a regular JS </w:t>
+      </w:r>
+      <w:proofErr w:type="gramStart"/>
+      <w:r>
+        <w:t>function</w:t>
+      </w:r>
+      <w:proofErr w:type="gramEnd"/>
+    </w:p>
+    <w:p>
+      <w:pPr>
+        <w:pStyle w:val="ListParagraph"/>
+        <w:numPr>
+          <w:ilvl w:val="0"/>
+          <w:numId w:val="1"/>
+        </w:numPr>
+      </w:pPr>
+      <w:r>
+        <w:t xml:space="preserve">Can receive any </w:t>
+      </w:r>
+      <w:proofErr w:type="gramStart"/>
+      <w:r>
+        <w:t>parameter</w:t>
+      </w:r>
+      <w:proofErr w:type="gramEnd"/>
+    </w:p>
+    <w:p>
+      <w:pPr>
+        <w:pStyle w:val="ListParagraph"/>
+        <w:numPr>
+          <w:ilvl w:val="0"/>
+          <w:numId w:val="1"/>
+        </w:numPr>
+      </w:pPr>
+      <w:r>
+        <w:rPr>
+          <w:b/>
+          <w:bCs/>
+        </w:rPr>
+        <w:t xml:space="preserve">Custom </w:t>
+      </w:r>
+      <w:proofErr w:type="gramStart"/>
+      <w:r>
+        <w:rPr>
+          <w:b/>
+          <w:bCs/>
+        </w:rPr>
+        <w:t xml:space="preserve">Hooks </w:t>
+      </w:r>
+      <w:r>
+        <w:t xml:space="preserve"> need</w:t>
+      </w:r>
+      <w:proofErr w:type="gramEnd"/>
+      <w:r>
+        <w:t xml:space="preserve"> to use 1 or more </w:t>
+      </w:r>
+      <w:r>
+        <w:rPr>
+          <w:b/>
+          <w:bCs/>
+        </w:rPr>
+        <w:t>React Hooks</w:t>
+      </w:r>
+    </w:p>
+    <w:p>
+      <w:pPr>
+        <w:pStyle w:val="ListParagraph"/>
+        <w:numPr>
+          <w:ilvl w:val="0"/>
+          <w:numId w:val="1"/>
+        </w:numPr>
+      </w:pPr>
+      <w:r>
+        <w:lastRenderedPageBreak/>
+        <w:drawing>
+          <wp:inline distT="0" distB="0" distL="0" distR="0" wp14:anchorId="2CBED3A1" wp14:editId="64AC4BC8">
+            <wp:extent cx="4486901" cy="4391638"/>
+            <wp:effectExtent l="0" t="0" r="9525" b="9525"/>
+            <wp:docPr id="213390142" name="Picture 1" descr="A screenshot of a computer program&#10;&#10;Description automatically generated"/>
+            <wp:cNvGraphicFramePr>
+              <a:graphicFrameLocks xmlns:a="http://schemas.openxmlformats.org/drawingml/2006/main" noChangeAspect="1"/>
+            </wp:cNvGraphicFramePr>
+            <a:graphic xmlns:a="http://schemas.openxmlformats.org/drawingml/2006/main">
+              <a:graphicData uri="http://schemas.openxmlformats.org/drawingml/2006/picture">
+                <pic:pic xmlns:pic="http://schemas.openxmlformats.org/drawingml/2006/picture">
+                  <pic:nvPicPr>
+                    <pic:cNvPr id="213390142" name="Picture 1" descr="A screenshot of a computer program&#10;&#10;Description automatically generated"/>
+                    <pic:cNvPicPr/>
+                  </pic:nvPicPr>
+                  <pic:blipFill>
+                    <a:blip r:embed="rId10"/>
+                    <a:stretch>
+                      <a:fillRect/>
+                    </a:stretch>
+                  </pic:blipFill>
+                  <pic:spPr>
+                    <a:xfrm>
+                      <a:off x="0" y="0"/>
+                      <a:ext cx="4486901" cy="4391638"/>
+                    </a:xfrm>
+                    <a:prstGeom prst="rect">
+                      <a:avLst/>
+                    </a:prstGeom>
+                  </pic:spPr>
+                </pic:pic>
+              </a:graphicData>
+            </a:graphic>
+          </wp:inline>
+        </w:drawing>
+      </w:r>
+    </w:p>
+    <w:p>
+      <w:pPr>
+        <w:pStyle w:val="ListParagraph"/>
+        <w:numPr>
+          <w:ilvl w:val="0"/>
+          <w:numId w:val="1"/>
+        </w:numPr>
+      </w:pPr>
+      <w:r>
+        <w:t xml:space="preserve">The function </w:t>
+      </w:r>
+      <w:r>
+        <w:rPr>
+          <w:b/>
+          <w:bCs/>
+        </w:rPr>
+        <w:t xml:space="preserve">NAME </w:t>
+      </w:r>
+      <w:r>
+        <w:t xml:space="preserve">needs to start with </w:t>
+      </w:r>
+      <w:r>
+        <w:rPr>
+          <w:b/>
+          <w:bCs/>
+        </w:rPr>
+        <w:t>‘</w:t>
+      </w:r>
+      <w:proofErr w:type="gramStart"/>
+      <w:r>
+        <w:rPr>
+          <w:b/>
+          <w:bCs/>
+        </w:rPr>
+        <w:t>use</w:t>
+      </w:r>
+      <w:proofErr w:type="gramEnd"/>
+      <w:r>
+        <w:rPr>
+          <w:b/>
+          <w:bCs/>
+        </w:rPr>
+        <w:t>’</w:t>
+      </w:r>
+    </w:p>
+    <w:p>
+      <w:pPr>
+        <w:pStyle w:val="ListParagraph"/>
+        <w:numPr>
+          <w:ilvl w:val="1"/>
+          <w:numId w:val="1"/>
+        </w:numPr>
+      </w:pPr>
+      <w:r>
+        <w:t xml:space="preserve">So that React knows this is a custom </w:t>
+      </w:r>
+      <w:proofErr w:type="gramStart"/>
+      <w:r>
+        <w:t>hook</w:t>
+      </w:r>
+      <w:proofErr w:type="gramEnd"/>
+    </w:p>
+    <w:p/>
+    <w:p>
+      <w:pPr>
+        <w:pStyle w:val="Heading3"/>
+      </w:pPr>
+      <w:r>
+        <w:t>Custom hooks practice</w:t>
+      </w:r>
+    </w:p>
+    <w:p>
+      <w:pPr>
+        <w:pStyle w:val="ListParagraph"/>
+        <w:numPr>
+          <w:ilvl w:val="0"/>
+          <w:numId w:val="1"/>
+        </w:numPr>
+      </w:pPr>
+      <w:r>
+        <w:t xml:space="preserve">In the </w:t>
+      </w:r>
+      <w:proofErr w:type="spellStart"/>
+      <w:r>
+        <w:t>usePopcorn</w:t>
+      </w:r>
+      <w:proofErr w:type="spellEnd"/>
+      <w:r>
+        <w:t xml:space="preserve"> app, we will extract the whole logic that fetches the movies and put it into a custom </w:t>
+      </w:r>
+      <w:proofErr w:type="gramStart"/>
+      <w:r>
+        <w:t>hook</w:t>
+      </w:r>
+      <w:proofErr w:type="gramEnd"/>
+    </w:p>
+    <w:p>
+      <w:pPr>
+        <w:pStyle w:val="ListParagraph"/>
+        <w:numPr>
+          <w:ilvl w:val="0"/>
+          <w:numId w:val="1"/>
+        </w:numPr>
+      </w:pPr>
+      <w:r>
+        <w:t xml:space="preserve">We take the whole logic of a hook, </w:t>
+      </w:r>
+      <w:proofErr w:type="gramStart"/>
+      <w:r>
+        <w:t>and also</w:t>
+      </w:r>
+      <w:proofErr w:type="gramEnd"/>
+      <w:r>
+        <w:t xml:space="preserve"> the state that hook is using and putting it into our own </w:t>
+      </w:r>
+      <w:r>
+        <w:rPr>
+          <w:b/>
+          <w:bCs/>
+        </w:rPr>
+        <w:t xml:space="preserve">Custom Hook. </w:t>
+      </w:r>
+    </w:p>
+    <w:p>
+      <w:pPr>
+        <w:pStyle w:val="ListParagraph"/>
+        <w:numPr>
+          <w:ilvl w:val="0"/>
+          <w:numId w:val="1"/>
+        </w:numPr>
+      </w:pPr>
+      <w:r>
+        <w:t xml:space="preserve">After this, we return the </w:t>
+      </w:r>
+      <w:proofErr w:type="gramStart"/>
+      <w:r>
+        <w:t>states</w:t>
+      </w:r>
+      <w:proofErr w:type="gramEnd"/>
+    </w:p>
+    <w:p>
+      <w:pPr>
+        <w:pStyle w:val="ListParagraph"/>
+        <w:numPr>
+          <w:ilvl w:val="0"/>
+          <w:numId w:val="1"/>
+        </w:numPr>
+      </w:pPr>
+      <w:r>
+        <w:lastRenderedPageBreak/>
+        <w:drawing>
+          <wp:inline distT="0" distB="0" distL="0" distR="0" wp14:anchorId="39BD63DA" wp14:editId="5AD47CC9">
+            <wp:extent cx="5943600" cy="3922395"/>
+            <wp:effectExtent l="0" t="0" r="0" b="1905"/>
+            <wp:docPr id="1325829028" name="Picture 1" descr="A screen shot of a computer program&#10;&#10;Description automatically generated"/>
+            <wp:cNvGraphicFramePr>
+              <a:graphicFrameLocks xmlns:a="http://schemas.openxmlformats.org/drawingml/2006/main" noChangeAspect="1"/>
+            </wp:cNvGraphicFramePr>
+            <a:graphic xmlns:a="http://schemas.openxmlformats.org/drawingml/2006/main">
+              <a:graphicData uri="http://schemas.openxmlformats.org/drawingml/2006/picture">
+                <pic:pic xmlns:pic="http://schemas.openxmlformats.org/drawingml/2006/picture">
+                  <pic:nvPicPr>
+                    <pic:cNvPr id="1325829028" name="Picture 1" descr="A screen shot of a computer program&#10;&#10;Description automatically generated"/>
+                    <pic:cNvPicPr/>
+                  </pic:nvPicPr>
+                  <pic:blipFill>
+                    <a:blip r:embed="rId11"/>
+                    <a:stretch>
+                      <a:fillRect/>
+                    </a:stretch>
+                  </pic:blipFill>
+                  <pic:spPr>
+                    <a:xfrm>
+                      <a:off x="0" y="0"/>
+                      <a:ext cx="5943600" cy="3922395"/>
+                    </a:xfrm>
+                    <a:prstGeom prst="rect">
+                      <a:avLst/>
+                    </a:prstGeom>
+                  </pic:spPr>
+                </pic:pic>
+              </a:graphicData>
+            </a:graphic>
+          </wp:inline>
+        </w:drawing>
       </w:r>
     </w:p>
     <w:sectPr>

</xml_diff>